<commit_message>
modified weekly report pa3
</commit_message>
<xml_diff>
--- a/pa/pa3/weekly-report/W5.docx
+++ b/pa/pa3/weekly-report/W5.docx
@@ -2846,7 +2846,25 @@
       <w:rPr>
         <w:i/>
       </w:rPr>
-      <w:t>Sprint 1 - Week 2</w:t>
+      <w:t xml:space="preserve">Sprint </w:t>
+    </w:r>
+    <w:r>
+      <w:rPr>
+        <w:i/>
+      </w:rPr>
+      <w:t>3</w:t>
+    </w:r>
+    <w:r>
+      <w:rPr>
+        <w:i/>
+      </w:rPr>
+      <w:t xml:space="preserve"> - Week </w:t>
+    </w:r>
+    <w:r>
+      <w:rPr>
+        <w:i/>
+      </w:rPr>
+      <w:t>1</w:t>
     </w:r>
   </w:p>
 </w:hdr>
@@ -3751,6 +3769,50 @@
       <w:tblStyleColBandSize w:val="1"/>
     </w:tblPr>
   </w:style>
+  <w:style w:type="paragraph" w:styleId="Header">
+    <w:name w:val="header"/>
+    <w:basedOn w:val="Normal"/>
+    <w:link w:val="HeaderChar"/>
+    <w:uiPriority w:val="99"/>
+    <w:unhideWhenUsed/>
+    <w:rsid w:val="009871D5"/>
+    <w:pPr>
+      <w:tabs>
+        <w:tab w:val="center" w:pos="4680"/>
+        <w:tab w:val="right" w:pos="9360"/>
+      </w:tabs>
+      <w:spacing w:after="0" w:line="240" w:lineRule="auto"/>
+    </w:pPr>
+  </w:style>
+  <w:style w:type="character" w:customStyle="1" w:styleId="HeaderChar">
+    <w:name w:val="Header Char"/>
+    <w:basedOn w:val="DefaultParagraphFont"/>
+    <w:link w:val="Header"/>
+    <w:uiPriority w:val="99"/>
+    <w:rsid w:val="009871D5"/>
+  </w:style>
+  <w:style w:type="paragraph" w:styleId="Footer">
+    <w:name w:val="footer"/>
+    <w:basedOn w:val="Normal"/>
+    <w:link w:val="FooterChar"/>
+    <w:uiPriority w:val="99"/>
+    <w:unhideWhenUsed/>
+    <w:rsid w:val="009871D5"/>
+    <w:pPr>
+      <w:tabs>
+        <w:tab w:val="center" w:pos="4680"/>
+        <w:tab w:val="right" w:pos="9360"/>
+      </w:tabs>
+      <w:spacing w:after="0" w:line="240" w:lineRule="auto"/>
+    </w:pPr>
+  </w:style>
+  <w:style w:type="character" w:customStyle="1" w:styleId="FooterChar">
+    <w:name w:val="Footer Char"/>
+    <w:basedOn w:val="DefaultParagraphFont"/>
+    <w:link w:val="Footer"/>
+    <w:uiPriority w:val="99"/>
+    <w:rsid w:val="009871D5"/>
+  </w:style>
 </w:styles>
 </file>
 

</xml_diff>